<commit_message>
Carga de docs de Mabel Lara: originales autor
</commit_message>
<xml_diff>
--- a/fuentes/contenidos/grado10/guion02/CS_10_02_CO_REC10.docx
+++ b/fuentes/contenidos/grado10/guion02/CS_10_02_CO_REC10.docx
@@ -315,16 +315,7 @@
           <w:sz w:val="18"/>
           <w:szCs w:val="18"/>
         </w:rPr>
-        <w:t xml:space="preserve"> </w:t>
-      </w:r>
-      <w:r>
-        <w:rPr>
-          <w:rFonts w:ascii="Arial" w:hAnsi="Arial" w:cs="Arial"/>
-          <w:smallCaps/>
-          <w:sz w:val="18"/>
-          <w:szCs w:val="18"/>
-        </w:rPr>
-        <w:t>xx</w:t>
+        <w:t xml:space="preserve"> XX</w:t>
       </w:r>
     </w:p>
     <w:p>
@@ -2191,6 +2182,26 @@
           <w:highlight w:val="green"/>
           <w:lang w:val="es-ES_tradnl"/>
         </w:rPr>
+        <w:t>Hechos de la Guerra Fría</w:t>
+      </w:r>
+      <w:r>
+        <w:rPr>
+          <w:rFonts w:ascii="Arial" w:hAnsi="Arial"/>
+          <w:sz w:val="18"/>
+          <w:szCs w:val="18"/>
+          <w:highlight w:val="green"/>
+          <w:lang w:val="es-ES_tradnl"/>
+        </w:rPr>
+        <w:t xml:space="preserve"> </w:t>
+      </w:r>
+      <w:r>
+        <w:rPr>
+          <w:rFonts w:ascii="Arial" w:hAnsi="Arial"/>
+          <w:sz w:val="18"/>
+          <w:szCs w:val="18"/>
+          <w:highlight w:val="green"/>
+          <w:lang w:val="es-ES_tradnl"/>
+        </w:rPr>
         <w:t>Título del ejercicio (</w:t>
       </w:r>
       <w:r>
@@ -2291,16 +2302,7 @@
           <w:sz w:val="18"/>
           <w:szCs w:val="18"/>
         </w:rPr>
-        <w:t xml:space="preserve"> </w:t>
-      </w:r>
-      <w:r>
-        <w:rPr>
-          <w:rFonts w:ascii="Arial" w:hAnsi="Arial" w:cs="Arial"/>
-          <w:smallCaps/>
-          <w:sz w:val="18"/>
-          <w:szCs w:val="18"/>
-        </w:rPr>
-        <w:t>xx</w:t>
+        <w:t xml:space="preserve"> XX</w:t>
       </w:r>
     </w:p>
     <w:p>
@@ -2360,18 +2362,7 @@
           <w:szCs w:val="18"/>
           <w:lang w:val="es-ES_tradnl"/>
         </w:rPr>
-        <w:t>: Sec</w:t>
-      </w:r>
-      <w:bookmarkStart w:id="0" w:name="_GoBack"/>
-      <w:bookmarkEnd w:id="0"/>
-      <w:r>
-        <w:rPr>
-          <w:rFonts w:ascii="Arial" w:hAnsi="Arial"/>
-          <w:sz w:val="18"/>
-          <w:szCs w:val="18"/>
-          <w:lang w:val="es-ES_tradnl"/>
-        </w:rPr>
-        <w:t>undaria</w:t>
+        <w:t>: Secundaria</w:t>
       </w:r>
     </w:p>
     <w:p>
@@ -2774,7 +2765,7 @@
           <w:rFonts w:ascii="Arial" w:hAnsi="Arial"/>
           <w:sz w:val="18"/>
           <w:szCs w:val="18"/>
-          <w:lang w:val="es-CO"/>
+          <w:lang w:val="pt-BR"/>
         </w:rPr>
       </w:pPr>
       <w:r>
@@ -2784,7 +2775,7 @@
           <w:color w:val="FF0000"/>
           <w:sz w:val="18"/>
           <w:szCs w:val="18"/>
-          <w:lang w:val="es-CO"/>
+          <w:lang w:val="pt-BR"/>
         </w:rPr>
         <w:t>*</w:t>
       </w:r>
@@ -2793,19 +2784,75 @@
           <w:rFonts w:ascii="Arial" w:hAnsi="Arial"/>
           <w:sz w:val="18"/>
           <w:szCs w:val="18"/>
-          <w:lang w:val="es-CO"/>
+          <w:lang w:val="pt-BR"/>
         </w:rPr>
         <w:t xml:space="preserve"> </w:t>
       </w:r>
+      <w:proofErr w:type="spellStart"/>
       <w:r>
         <w:rPr>
           <w:rFonts w:ascii="Arial" w:hAnsi="Arial"/>
           <w:sz w:val="18"/>
           <w:szCs w:val="18"/>
           <w:highlight w:val="green"/>
-          <w:lang w:val="es-CO"/>
-        </w:rPr>
-        <w:t>Sin ordenación aleatoria (S/N</w:t>
+          <w:lang w:val="pt-BR"/>
+        </w:rPr>
+        <w:t>Sin</w:t>
+      </w:r>
+      <w:proofErr w:type="spellEnd"/>
+      <w:r>
+        <w:rPr>
+          <w:rFonts w:ascii="Arial" w:hAnsi="Arial"/>
+          <w:sz w:val="18"/>
+          <w:szCs w:val="18"/>
+          <w:highlight w:val="green"/>
+          <w:lang w:val="pt-BR"/>
+        </w:rPr>
+        <w:t xml:space="preserve"> </w:t>
+      </w:r>
+      <w:proofErr w:type="spellStart"/>
+      <w:r>
+        <w:rPr>
+          <w:rFonts w:ascii="Arial" w:hAnsi="Arial"/>
+          <w:sz w:val="18"/>
+          <w:szCs w:val="18"/>
+          <w:highlight w:val="green"/>
+          <w:lang w:val="pt-BR"/>
+        </w:rPr>
+        <w:t>ordenación</w:t>
+      </w:r>
+      <w:proofErr w:type="spellEnd"/>
+      <w:r>
+        <w:rPr>
+          <w:rFonts w:ascii="Arial" w:hAnsi="Arial"/>
+          <w:sz w:val="18"/>
+          <w:szCs w:val="18"/>
+          <w:highlight w:val="green"/>
+          <w:lang w:val="pt-BR"/>
+        </w:rPr>
+        <w:t xml:space="preserve"> </w:t>
+      </w:r>
+      <w:proofErr w:type="spellStart"/>
+      <w:r>
+        <w:rPr>
+          <w:rFonts w:ascii="Arial" w:hAnsi="Arial"/>
+          <w:sz w:val="18"/>
+          <w:szCs w:val="18"/>
+          <w:highlight w:val="green"/>
+          <w:lang w:val="pt-BR"/>
+        </w:rPr>
+        <w:t>aleatoria</w:t>
+      </w:r>
+      <w:proofErr w:type="spellEnd"/>
+      <w:r>
+        <w:rPr>
+          <w:rFonts w:ascii="Arial" w:hAnsi="Arial"/>
+          <w:sz w:val="18"/>
+          <w:szCs w:val="18"/>
+          <w:highlight w:val="green"/>
+          <w:lang w:val="pt-BR"/>
+        </w:rPr>
+        <w:t xml:space="preserve"> (S/</w:t>
       </w:r>
       <w:proofErr w:type="gramStart"/>
       <w:r>
@@ -2814,9 +2861,9 @@
           <w:sz w:val="18"/>
           <w:szCs w:val="18"/>
           <w:highlight w:val="green"/>
-          <w:lang w:val="es-CO"/>
-        </w:rPr>
-        <w:t>):</w:t>
+          <w:lang w:val="pt-BR"/>
+        </w:rPr>
+        <w:t>N):)</w:t>
       </w:r>
       <w:proofErr w:type="gramEnd"/>
       <w:r>
@@ -2824,17 +2871,7 @@
           <w:rFonts w:ascii="Arial" w:hAnsi="Arial"/>
           <w:sz w:val="18"/>
           <w:szCs w:val="18"/>
-          <w:highlight w:val="green"/>
-          <w:lang w:val="es-CO"/>
-        </w:rPr>
-        <w:t>)</w:t>
-      </w:r>
-      <w:r>
-        <w:rPr>
-          <w:rFonts w:ascii="Arial" w:hAnsi="Arial"/>
-          <w:sz w:val="18"/>
-          <w:szCs w:val="18"/>
-          <w:lang w:val="es-CO"/>
+          <w:lang w:val="pt-BR"/>
         </w:rPr>
         <w:t xml:space="preserve"> N</w:t>
       </w:r>
@@ -2845,17 +2882,17 @@
           <w:rFonts w:ascii="Arial" w:hAnsi="Arial" w:cs="Arial"/>
           <w:sz w:val="18"/>
           <w:szCs w:val="18"/>
-          <w:lang w:val="es-CO"/>
-        </w:rPr>
-      </w:pPr>
-    </w:p>
-    <w:p>
-      <w:pPr>
-        <w:rPr>
-          <w:rFonts w:ascii="Arial" w:hAnsi="Arial" w:cs="Arial"/>
-          <w:sz w:val="18"/>
-          <w:szCs w:val="18"/>
-          <w:lang w:val="es-CO"/>
+          <w:lang w:val="pt-BR"/>
+        </w:rPr>
+      </w:pPr>
+    </w:p>
+    <w:p>
+      <w:pPr>
+        <w:rPr>
+          <w:rFonts w:ascii="Arial" w:hAnsi="Arial" w:cs="Arial"/>
+          <w:sz w:val="18"/>
+          <w:szCs w:val="18"/>
+          <w:lang w:val="pt-BR"/>
         </w:rPr>
       </w:pPr>
     </w:p>
@@ -2915,7 +2952,7 @@
           <w:color w:val="0000FF"/>
           <w:sz w:val="16"/>
           <w:szCs w:val="16"/>
-          <w:lang w:val="pt-BR"/>
+          <w:lang w:val="es-ES_tradnl"/>
         </w:rPr>
       </w:pPr>
       <w:r>
@@ -2924,29 +2961,31 @@
           <w:color w:val="0000FF"/>
           <w:sz w:val="16"/>
           <w:szCs w:val="16"/>
-          <w:lang w:val="pt-BR"/>
-        </w:rPr>
-        <w:t xml:space="preserve">MÍN. 2  MÁX. 8. MATCH: </w:t>
-      </w:r>
+          <w:lang w:val="es-ES_tradnl"/>
+        </w:rPr>
+        <w:t xml:space="preserve">MÍN. </w:t>
+      </w:r>
+      <w:proofErr w:type="gramStart"/>
       <w:r>
         <w:rPr>
           <w:rFonts w:ascii="Arial" w:hAnsi="Arial"/>
           <w:color w:val="0000FF"/>
           <w:sz w:val="16"/>
           <w:szCs w:val="16"/>
-          <w:lang w:val="pt-BR"/>
-        </w:rPr>
-        <w:t>PALABRA</w:t>
-      </w:r>
+          <w:lang w:val="es-ES_tradnl"/>
+        </w:rPr>
+        <w:t>2  MÁX</w:t>
+      </w:r>
+      <w:proofErr w:type="gramEnd"/>
       <w:r>
         <w:rPr>
           <w:rFonts w:ascii="Arial" w:hAnsi="Arial"/>
           <w:color w:val="0000FF"/>
           <w:sz w:val="16"/>
           <w:szCs w:val="16"/>
-          <w:lang w:val="pt-BR"/>
-        </w:rPr>
-        <w:t xml:space="preserve"> A </w:t>
+          <w:lang w:val="es-ES_tradnl"/>
+        </w:rPr>
+        <w:t xml:space="preserve">. 8. MATCH: </w:t>
       </w:r>
       <w:r>
         <w:rPr>
@@ -2954,7 +2993,27 @@
           <w:color w:val="0000FF"/>
           <w:sz w:val="16"/>
           <w:szCs w:val="16"/>
-          <w:lang w:val="pt-BR"/>
+          <w:lang w:val="es-ES_tradnl"/>
+        </w:rPr>
+        <w:t>PALABRA</w:t>
+      </w:r>
+      <w:r>
+        <w:rPr>
+          <w:rFonts w:ascii="Arial" w:hAnsi="Arial"/>
+          <w:color w:val="0000FF"/>
+          <w:sz w:val="16"/>
+          <w:szCs w:val="16"/>
+          <w:lang w:val="es-ES_tradnl"/>
+        </w:rPr>
+        <w:t xml:space="preserve"> A </w:t>
+      </w:r>
+      <w:r>
+        <w:rPr>
+          <w:rFonts w:ascii="Arial" w:hAnsi="Arial"/>
+          <w:color w:val="0000FF"/>
+          <w:sz w:val="16"/>
+          <w:szCs w:val="16"/>
+          <w:lang w:val="es-ES_tradnl"/>
         </w:rPr>
         <w:t>PALABRA</w:t>
       </w:r>
@@ -2979,18 +3038,9 @@
           <w:color w:val="FF0000"/>
           <w:sz w:val="18"/>
           <w:szCs w:val="18"/>
-          <w:lang w:val="pt-BR"/>
+          <w:lang w:val="es-ES_tradnl"/>
         </w:rPr>
         <w:tab/>
-      </w:r>
-      <w:r>
-        <w:rPr>
-          <w:rFonts w:ascii="Arial" w:hAnsi="Arial"/>
-          <w:color w:val="FF0000"/>
-          <w:sz w:val="18"/>
-          <w:szCs w:val="18"/>
-          <w:lang w:val="es-ES_tradnl"/>
-        </w:rPr>
         <w:t>Palabra – bloque 1 (</w:t>
       </w:r>
       <w:r>
@@ -3254,6 +3304,8 @@
               </w:rPr>
               <w:t xml:space="preserve"> Abe</w:t>
             </w:r>
+            <w:bookmarkStart w:id="0" w:name="_GoBack"/>
+            <w:bookmarkEnd w:id="0"/>
           </w:p>
         </w:tc>
         <w:tc>
@@ -3974,6 +4026,7 @@
     <w:uiPriority w:val="59"/>
     <w:rsid w:val="006907A4"/>
     <w:tblPr>
+      <w:tblInd w:w="0" w:type="dxa"/>
       <w:tblBorders>
         <w:top w:val="single" w:sz="4" w:space="0" w:color="auto"/>
         <w:left w:val="single" w:sz="4" w:space="0" w:color="auto"/>
@@ -3982,6 +4035,12 @@
         <w:insideH w:val="single" w:sz="4" w:space="0" w:color="auto"/>
         <w:insideV w:val="single" w:sz="4" w:space="0" w:color="auto"/>
       </w:tblBorders>
+      <w:tblCellMar>
+        <w:top w:w="0" w:type="dxa"/>
+        <w:left w:w="108" w:type="dxa"/>
+        <w:bottom w:w="0" w:type="dxa"/>
+        <w:right w:w="108" w:type="dxa"/>
+      </w:tblCellMar>
     </w:tblPr>
   </w:style>
   <w:style w:type="paragraph" w:styleId="Prrafodelista">

</xml_diff>

<commit_message>
Mabel Lara: primera edición
</commit_message>
<xml_diff>
--- a/fuentes/contenidos/grado10/guion02/CS_10_02_CO_REC10.docx
+++ b/fuentes/contenidos/grado10/guion02/CS_10_02_CO_REC10.docx
@@ -315,7 +315,16 @@
           <w:sz w:val="18"/>
           <w:szCs w:val="18"/>
         </w:rPr>
-        <w:t xml:space="preserve"> XX</w:t>
+        <w:t xml:space="preserve"> </w:t>
+      </w:r>
+      <w:r>
+        <w:rPr>
+          <w:rFonts w:ascii="Arial" w:hAnsi="Arial" w:cs="Arial"/>
+          <w:smallCaps/>
+          <w:sz w:val="18"/>
+          <w:szCs w:val="18"/>
+        </w:rPr>
+        <w:t>xx</w:t>
       </w:r>
     </w:p>
     <w:p>
@@ -2182,58 +2191,90 @@
           <w:highlight w:val="green"/>
           <w:lang w:val="es-ES_tradnl"/>
         </w:rPr>
-        <w:t>Hechos de la Guerra Fría</w:t>
-      </w:r>
-      <w:r>
-        <w:rPr>
-          <w:rFonts w:ascii="Arial" w:hAnsi="Arial"/>
+        <w:t>Título del ejercicio (</w:t>
+      </w:r>
+      <w:r>
+        <w:rPr>
+          <w:rFonts w:ascii="Arial" w:hAnsi="Arial"/>
+          <w:b/>
           <w:sz w:val="18"/>
           <w:szCs w:val="18"/>
           <w:highlight w:val="green"/>
           <w:lang w:val="es-ES_tradnl"/>
         </w:rPr>
+        <w:t>86</w:t>
+      </w:r>
+      <w:r>
+        <w:rPr>
+          <w:rFonts w:ascii="Arial" w:hAnsi="Arial"/>
+          <w:sz w:val="18"/>
+          <w:szCs w:val="18"/>
+          <w:highlight w:val="green"/>
+          <w:lang w:val="es-ES_tradnl"/>
+        </w:rPr>
+        <w:t xml:space="preserve"> caracteres máx.)</w:t>
+      </w:r>
+      <w:r>
+        <w:rPr>
+          <w:rFonts w:ascii="Arial" w:hAnsi="Arial"/>
+          <w:sz w:val="18"/>
+          <w:szCs w:val="18"/>
+          <w:lang w:val="es-ES_tradnl"/>
+        </w:rPr>
         <w:t xml:space="preserve"> </w:t>
       </w:r>
-      <w:r>
-        <w:rPr>
-          <w:rFonts w:ascii="Arial" w:hAnsi="Arial"/>
-          <w:sz w:val="18"/>
-          <w:szCs w:val="18"/>
-          <w:highlight w:val="green"/>
-          <w:lang w:val="es-ES_tradnl"/>
-        </w:rPr>
-        <w:t>Título del ejercicio (</w:t>
-      </w:r>
-      <w:r>
-        <w:rPr>
-          <w:rFonts w:ascii="Arial" w:hAnsi="Arial"/>
-          <w:b/>
-          <w:sz w:val="18"/>
-          <w:szCs w:val="18"/>
-          <w:highlight w:val="green"/>
-          <w:lang w:val="es-ES_tradnl"/>
-        </w:rPr>
-        <w:t>86</w:t>
-      </w:r>
-      <w:r>
-        <w:rPr>
-          <w:rFonts w:ascii="Arial" w:hAnsi="Arial"/>
-          <w:sz w:val="18"/>
-          <w:szCs w:val="18"/>
-          <w:highlight w:val="green"/>
-          <w:lang w:val="es-ES_tradnl"/>
-        </w:rPr>
-        <w:t xml:space="preserve"> caracteres máx.)</w:t>
-      </w:r>
-      <w:r>
-        <w:rPr>
-          <w:rFonts w:ascii="Arial" w:hAnsi="Arial"/>
-          <w:sz w:val="18"/>
-          <w:szCs w:val="18"/>
-          <w:lang w:val="es-ES_tradnl"/>
+      <w:proofErr w:type="spellStart"/>
+      <w:r>
+        <w:rPr>
+          <w:rFonts w:ascii="Arial" w:hAnsi="Arial" w:cs="Arial"/>
+          <w:sz w:val="18"/>
+          <w:szCs w:val="18"/>
+        </w:rPr>
+        <w:t>Protagonistas</w:t>
+      </w:r>
+      <w:proofErr w:type="spellEnd"/>
+      <w:r>
+        <w:rPr>
+          <w:rFonts w:ascii="Arial" w:hAnsi="Arial" w:cs="Arial"/>
+          <w:sz w:val="18"/>
+          <w:szCs w:val="18"/>
+        </w:rPr>
+        <w:t xml:space="preserve"> de Asia</w:t>
+      </w:r>
+      <w:r>
+        <w:rPr>
+          <w:rFonts w:ascii="Arial" w:hAnsi="Arial" w:cs="Arial"/>
+          <w:sz w:val="18"/>
+          <w:szCs w:val="18"/>
         </w:rPr>
         <w:t xml:space="preserve"> </w:t>
       </w:r>
+      <w:r>
+        <w:rPr>
+          <w:rFonts w:ascii="Arial" w:hAnsi="Arial" w:cs="Arial"/>
+          <w:sz w:val="18"/>
+          <w:szCs w:val="18"/>
+        </w:rPr>
+        <w:t xml:space="preserve">al final </w:t>
+      </w:r>
+      <w:proofErr w:type="gramStart"/>
+      <w:r>
+        <w:rPr>
+          <w:rFonts w:ascii="Arial" w:hAnsi="Arial" w:cs="Arial"/>
+          <w:sz w:val="18"/>
+          <w:szCs w:val="18"/>
+        </w:rPr>
+        <w:t>del</w:t>
+      </w:r>
+      <w:proofErr w:type="gramEnd"/>
+      <w:r>
+        <w:rPr>
+          <w:rFonts w:ascii="Arial" w:hAnsi="Arial" w:cs="Arial"/>
+          <w:sz w:val="18"/>
+          <w:szCs w:val="18"/>
+        </w:rPr>
+        <w:t xml:space="preserve"> </w:t>
+      </w:r>
       <w:proofErr w:type="spellStart"/>
       <w:r>
         <w:rPr>
@@ -2241,7 +2282,7 @@
           <w:sz w:val="18"/>
           <w:szCs w:val="18"/>
         </w:rPr>
-        <w:t>Protagonistas</w:t>
+        <w:t>siglo</w:t>
       </w:r>
       <w:proofErr w:type="spellEnd"/>
       <w:r>
@@ -2250,59 +2291,16 @@
           <w:sz w:val="18"/>
           <w:szCs w:val="18"/>
         </w:rPr>
-        <w:t xml:space="preserve"> de Asia</w:t>
-      </w:r>
-      <w:r>
-        <w:rPr>
-          <w:rFonts w:ascii="Arial" w:hAnsi="Arial" w:cs="Arial"/>
-          <w:sz w:val="18"/>
-          <w:szCs w:val="18"/>
-        </w:rPr>
         <w:t xml:space="preserve"> </w:t>
       </w:r>
       <w:r>
         <w:rPr>
           <w:rFonts w:ascii="Arial" w:hAnsi="Arial" w:cs="Arial"/>
-          <w:sz w:val="18"/>
-          <w:szCs w:val="18"/>
-        </w:rPr>
-        <w:t xml:space="preserve">al final </w:t>
-      </w:r>
-      <w:proofErr w:type="gramStart"/>
-      <w:r>
-        <w:rPr>
-          <w:rFonts w:ascii="Arial" w:hAnsi="Arial" w:cs="Arial"/>
-          <w:sz w:val="18"/>
-          <w:szCs w:val="18"/>
-        </w:rPr>
-        <w:t>del</w:t>
-      </w:r>
-      <w:proofErr w:type="gramEnd"/>
-      <w:r>
-        <w:rPr>
-          <w:rFonts w:ascii="Arial" w:hAnsi="Arial" w:cs="Arial"/>
-          <w:sz w:val="18"/>
-          <w:szCs w:val="18"/>
-        </w:rPr>
-        <w:t xml:space="preserve"> </w:t>
-      </w:r>
-      <w:proofErr w:type="spellStart"/>
-      <w:r>
-        <w:rPr>
-          <w:rFonts w:ascii="Arial" w:hAnsi="Arial" w:cs="Arial"/>
-          <w:sz w:val="18"/>
-          <w:szCs w:val="18"/>
-        </w:rPr>
-        <w:t>siglo</w:t>
-      </w:r>
-      <w:proofErr w:type="spellEnd"/>
-      <w:r>
-        <w:rPr>
-          <w:rFonts w:ascii="Arial" w:hAnsi="Arial" w:cs="Arial"/>
-          <w:sz w:val="18"/>
-          <w:szCs w:val="18"/>
-        </w:rPr>
-        <w:t xml:space="preserve"> XX</w:t>
+          <w:smallCaps/>
+          <w:sz w:val="18"/>
+          <w:szCs w:val="18"/>
+        </w:rPr>
+        <w:t>xx</w:t>
       </w:r>
     </w:p>
     <w:p>
@@ -2362,7 +2360,18 @@
           <w:szCs w:val="18"/>
           <w:lang w:val="es-ES_tradnl"/>
         </w:rPr>
-        <w:t>: Secundaria</w:t>
+        <w:t>: Sec</w:t>
+      </w:r>
+      <w:bookmarkStart w:id="0" w:name="_GoBack"/>
+      <w:bookmarkEnd w:id="0"/>
+      <w:r>
+        <w:rPr>
+          <w:rFonts w:ascii="Arial" w:hAnsi="Arial"/>
+          <w:sz w:val="18"/>
+          <w:szCs w:val="18"/>
+          <w:lang w:val="es-ES_tradnl"/>
+        </w:rPr>
+        <w:t>undaria</w:t>
       </w:r>
     </w:p>
     <w:p>
@@ -2765,7 +2774,7 @@
           <w:rFonts w:ascii="Arial" w:hAnsi="Arial"/>
           <w:sz w:val="18"/>
           <w:szCs w:val="18"/>
-          <w:lang w:val="pt-BR"/>
+          <w:lang w:val="es-CO"/>
         </w:rPr>
       </w:pPr>
       <w:r>
@@ -2775,7 +2784,7 @@
           <w:color w:val="FF0000"/>
           <w:sz w:val="18"/>
           <w:szCs w:val="18"/>
-          <w:lang w:val="pt-BR"/>
+          <w:lang w:val="es-CO"/>
         </w:rPr>
         <w:t>*</w:t>
       </w:r>
@@ -2784,94 +2793,48 @@
           <w:rFonts w:ascii="Arial" w:hAnsi="Arial"/>
           <w:sz w:val="18"/>
           <w:szCs w:val="18"/>
-          <w:lang w:val="pt-BR"/>
+          <w:lang w:val="es-CO"/>
         </w:rPr>
         <w:t xml:space="preserve"> </w:t>
       </w:r>
-      <w:proofErr w:type="spellStart"/>
       <w:r>
         <w:rPr>
           <w:rFonts w:ascii="Arial" w:hAnsi="Arial"/>
           <w:sz w:val="18"/>
           <w:szCs w:val="18"/>
           <w:highlight w:val="green"/>
-          <w:lang w:val="pt-BR"/>
-        </w:rPr>
-        <w:t>Sin</w:t>
-      </w:r>
-      <w:proofErr w:type="spellEnd"/>
+          <w:lang w:val="es-CO"/>
+        </w:rPr>
+        <w:t>Sin ordenación aleatoria (S/N</w:t>
+      </w:r>
+      <w:proofErr w:type="gramStart"/>
       <w:r>
         <w:rPr>
           <w:rFonts w:ascii="Arial" w:hAnsi="Arial"/>
           <w:sz w:val="18"/>
           <w:szCs w:val="18"/>
           <w:highlight w:val="green"/>
-          <w:lang w:val="pt-BR"/>
-        </w:rPr>
-        <w:t xml:space="preserve"> </w:t>
-      </w:r>
-      <w:proofErr w:type="spellStart"/>
+          <w:lang w:val="es-CO"/>
+        </w:rPr>
+        <w:t>):</w:t>
+      </w:r>
+      <w:proofErr w:type="gramEnd"/>
       <w:r>
         <w:rPr>
           <w:rFonts w:ascii="Arial" w:hAnsi="Arial"/>
           <w:sz w:val="18"/>
           <w:szCs w:val="18"/>
           <w:highlight w:val="green"/>
-          <w:lang w:val="pt-BR"/>
-        </w:rPr>
-        <w:t>ordenación</w:t>
-      </w:r>
-      <w:proofErr w:type="spellEnd"/>
-      <w:r>
-        <w:rPr>
-          <w:rFonts w:ascii="Arial" w:hAnsi="Arial"/>
-          <w:sz w:val="18"/>
-          <w:szCs w:val="18"/>
-          <w:highlight w:val="green"/>
-          <w:lang w:val="pt-BR"/>
-        </w:rPr>
-        <w:t xml:space="preserve"> </w:t>
-      </w:r>
-      <w:proofErr w:type="spellStart"/>
-      <w:r>
-        <w:rPr>
-          <w:rFonts w:ascii="Arial" w:hAnsi="Arial"/>
-          <w:sz w:val="18"/>
-          <w:szCs w:val="18"/>
-          <w:highlight w:val="green"/>
-          <w:lang w:val="pt-BR"/>
-        </w:rPr>
-        <w:t>aleatoria</w:t>
-      </w:r>
-      <w:proofErr w:type="spellEnd"/>
-      <w:r>
-        <w:rPr>
-          <w:rFonts w:ascii="Arial" w:hAnsi="Arial"/>
-          <w:sz w:val="18"/>
-          <w:szCs w:val="18"/>
-          <w:highlight w:val="green"/>
-          <w:lang w:val="pt-BR"/>
-        </w:rPr>
-        <w:t xml:space="preserve"> (S/</w:t>
-      </w:r>
-      <w:proofErr w:type="gramStart"/>
-      <w:r>
-        <w:rPr>
-          <w:rFonts w:ascii="Arial" w:hAnsi="Arial"/>
-          <w:sz w:val="18"/>
-          <w:szCs w:val="18"/>
-          <w:highlight w:val="green"/>
-          <w:lang w:val="pt-BR"/>
-        </w:rPr>
-        <w:t>N):)</w:t>
-      </w:r>
-      <w:proofErr w:type="gramEnd"/>
-      <w:r>
-        <w:rPr>
-          <w:rFonts w:ascii="Arial" w:hAnsi="Arial"/>
-          <w:sz w:val="18"/>
-          <w:szCs w:val="18"/>
-          <w:lang w:val="pt-BR"/>
+          <w:lang w:val="es-CO"/>
+        </w:rPr>
+        <w:t>)</w:t>
+      </w:r>
+      <w:r>
+        <w:rPr>
+          <w:rFonts w:ascii="Arial" w:hAnsi="Arial"/>
+          <w:sz w:val="18"/>
+          <w:szCs w:val="18"/>
+          <w:lang w:val="es-CO"/>
         </w:rPr>
         <w:t xml:space="preserve"> N</w:t>
       </w:r>
@@ -2882,17 +2845,17 @@
           <w:rFonts w:ascii="Arial" w:hAnsi="Arial" w:cs="Arial"/>
           <w:sz w:val="18"/>
           <w:szCs w:val="18"/>
-          <w:lang w:val="pt-BR"/>
-        </w:rPr>
-      </w:pPr>
-    </w:p>
-    <w:p>
-      <w:pPr>
-        <w:rPr>
-          <w:rFonts w:ascii="Arial" w:hAnsi="Arial" w:cs="Arial"/>
-          <w:sz w:val="18"/>
-          <w:szCs w:val="18"/>
-          <w:lang w:val="pt-BR"/>
+          <w:lang w:val="es-CO"/>
+        </w:rPr>
+      </w:pPr>
+    </w:p>
+    <w:p>
+      <w:pPr>
+        <w:rPr>
+          <w:rFonts w:ascii="Arial" w:hAnsi="Arial" w:cs="Arial"/>
+          <w:sz w:val="18"/>
+          <w:szCs w:val="18"/>
+          <w:lang w:val="es-CO"/>
         </w:rPr>
       </w:pPr>
     </w:p>
@@ -2952,7 +2915,7 @@
           <w:color w:val="0000FF"/>
           <w:sz w:val="16"/>
           <w:szCs w:val="16"/>
-          <w:lang w:val="es-ES_tradnl"/>
+          <w:lang w:val="pt-BR"/>
         </w:rPr>
       </w:pPr>
       <w:r>
@@ -2961,31 +2924,29 @@
           <w:color w:val="0000FF"/>
           <w:sz w:val="16"/>
           <w:szCs w:val="16"/>
-          <w:lang w:val="es-ES_tradnl"/>
-        </w:rPr>
-        <w:t xml:space="preserve">MÍN. </w:t>
-      </w:r>
-      <w:proofErr w:type="gramStart"/>
+          <w:lang w:val="pt-BR"/>
+        </w:rPr>
+        <w:t xml:space="preserve">MÍN. 2  MÁX. 8. MATCH: </w:t>
+      </w:r>
       <w:r>
         <w:rPr>
           <w:rFonts w:ascii="Arial" w:hAnsi="Arial"/>
           <w:color w:val="0000FF"/>
           <w:sz w:val="16"/>
           <w:szCs w:val="16"/>
-          <w:lang w:val="es-ES_tradnl"/>
-        </w:rPr>
-        <w:t>2  MÁX</w:t>
-      </w:r>
-      <w:proofErr w:type="gramEnd"/>
+          <w:lang w:val="pt-BR"/>
+        </w:rPr>
+        <w:t>PALABRA</w:t>
+      </w:r>
       <w:r>
         <w:rPr>
           <w:rFonts w:ascii="Arial" w:hAnsi="Arial"/>
           <w:color w:val="0000FF"/>
           <w:sz w:val="16"/>
           <w:szCs w:val="16"/>
-          <w:lang w:val="es-ES_tradnl"/>
-        </w:rPr>
-        <w:t xml:space="preserve">. 8. MATCH: </w:t>
+          <w:lang w:val="pt-BR"/>
+        </w:rPr>
+        <w:t xml:space="preserve"> A </w:t>
       </w:r>
       <w:r>
         <w:rPr>
@@ -2993,27 +2954,7 @@
           <w:color w:val="0000FF"/>
           <w:sz w:val="16"/>
           <w:szCs w:val="16"/>
-          <w:lang w:val="es-ES_tradnl"/>
-        </w:rPr>
-        <w:t>PALABRA</w:t>
-      </w:r>
-      <w:r>
-        <w:rPr>
-          <w:rFonts w:ascii="Arial" w:hAnsi="Arial"/>
-          <w:color w:val="0000FF"/>
-          <w:sz w:val="16"/>
-          <w:szCs w:val="16"/>
-          <w:lang w:val="es-ES_tradnl"/>
-        </w:rPr>
-        <w:t xml:space="preserve"> A </w:t>
-      </w:r>
-      <w:r>
-        <w:rPr>
-          <w:rFonts w:ascii="Arial" w:hAnsi="Arial"/>
-          <w:color w:val="0000FF"/>
-          <w:sz w:val="16"/>
-          <w:szCs w:val="16"/>
-          <w:lang w:val="es-ES_tradnl"/>
+          <w:lang w:val="pt-BR"/>
         </w:rPr>
         <w:t>PALABRA</w:t>
       </w:r>
@@ -3038,9 +2979,18 @@
           <w:color w:val="FF0000"/>
           <w:sz w:val="18"/>
           <w:szCs w:val="18"/>
-          <w:lang w:val="es-ES_tradnl"/>
+          <w:lang w:val="pt-BR"/>
         </w:rPr>
         <w:tab/>
+      </w:r>
+      <w:r>
+        <w:rPr>
+          <w:rFonts w:ascii="Arial" w:hAnsi="Arial"/>
+          <w:color w:val="FF0000"/>
+          <w:sz w:val="18"/>
+          <w:szCs w:val="18"/>
+          <w:lang w:val="es-ES_tradnl"/>
+        </w:rPr>
         <w:t>Palabra – bloque 1 (</w:t>
       </w:r>
       <w:r>
@@ -3304,8 +3254,6 @@
               </w:rPr>
               <w:t xml:space="preserve"> Abe</w:t>
             </w:r>
-            <w:bookmarkStart w:id="0" w:name="_GoBack"/>
-            <w:bookmarkEnd w:id="0"/>
           </w:p>
         </w:tc>
         <w:tc>
@@ -4026,7 +3974,6 @@
     <w:uiPriority w:val="59"/>
     <w:rsid w:val="006907A4"/>
     <w:tblPr>
-      <w:tblInd w:w="0" w:type="dxa"/>
       <w:tblBorders>
         <w:top w:val="single" w:sz="4" w:space="0" w:color="auto"/>
         <w:left w:val="single" w:sz="4" w:space="0" w:color="auto"/>
@@ -4035,12 +3982,6 @@
         <w:insideH w:val="single" w:sz="4" w:space="0" w:color="auto"/>
         <w:insideV w:val="single" w:sz="4" w:space="0" w:color="auto"/>
       </w:tblBorders>
-      <w:tblCellMar>
-        <w:top w:w="0" w:type="dxa"/>
-        <w:left w:w="108" w:type="dxa"/>
-        <w:bottom w:w="0" w:type="dxa"/>
-        <w:right w:w="108" w:type="dxa"/>
-      </w:tblCellMar>
     </w:tblPr>
   </w:style>
   <w:style w:type="paragraph" w:styleId="Prrafodelista">

</xml_diff>